<commit_message>
SQL templates to populate the database
</commit_message>
<xml_diff>
--- a/temporary manual for setting up the system.docx
+++ b/temporary manual for setting up the system.docx
@@ -7426,68 +7426,18 @@
       <w:pPr>
         <w:ind w:left="720"/>
         <w:rPr>
-          <w:lang w:val="ru-RU"/>
-        </w:rPr>
-      </w:pPr>
-      <w:r>
-        <w:rPr>
-          <w:lang w:val="ru-RU"/>
-        </w:rPr>
-        <w:t xml:space="preserve">After </w:t>
-      </w:r>
-      <w:proofErr w:type="spellStart"/>
-      <w:r>
-        <w:rPr>
-          <w:lang w:val="ru-RU"/>
-        </w:rPr>
-        <w:t>Check</w:t>
-      </w:r>
-      <w:proofErr w:type="spellEnd"/>
-      <w:r>
-        <w:rPr>
-          <w:lang w:val="ru-RU"/>
-        </w:rPr>
-        <w:t xml:space="preserve"> </w:t>
-      </w:r>
-      <w:proofErr w:type="spellStart"/>
-      <w:r>
-        <w:rPr>
-          <w:lang w:val="ru-RU"/>
-        </w:rPr>
-        <w:t>Names</w:t>
-      </w:r>
-      <w:proofErr w:type="spellEnd"/>
-      <w:r>
-        <w:rPr>
-          <w:lang w:val="ru-RU"/>
-        </w:rPr>
-        <w:t xml:space="preserve"> </w:t>
-      </w:r>
-      <w:proofErr w:type="spellStart"/>
-      <w:r>
-        <w:rPr>
-          <w:lang w:val="ru-RU"/>
-        </w:rPr>
-        <w:t>button</w:t>
-      </w:r>
-      <w:proofErr w:type="spellEnd"/>
-      <w:r>
-        <w:rPr>
-          <w:lang w:val="ru-RU"/>
-        </w:rPr>
-        <w:t xml:space="preserve"> </w:t>
-      </w:r>
-      <w:proofErr w:type="spellStart"/>
-      <w:r>
-        <w:rPr>
-          <w:lang w:val="ru-RU"/>
-        </w:rPr>
-        <w:t>click</w:t>
-      </w:r>
-      <w:proofErr w:type="spellEnd"/>
-      <w:r>
-        <w:rPr>
-          <w:lang w:val="ru-RU"/>
+          <w:lang w:val="en-GB"/>
+        </w:rPr>
+      </w:pPr>
+      <w:r>
+        <w:rPr>
+          <w:lang w:val="en-GB"/>
+        </w:rPr>
+        <w:t>After Check Names button click</w:t>
+      </w:r>
+      <w:r>
+        <w:rPr>
+          <w:lang w:val="en-GB"/>
         </w:rPr>
         <w:br/>
       </w:r>
@@ -9252,6 +9202,41 @@
             <w:t>😊</w:t>
           </mc:Fallback>
         </mc:AlternateContent>
+      </w:r>
+    </w:p>
+    <w:p>
+      <w:pPr>
+        <w:rPr>
+          <w:lang w:val="en-GB"/>
+        </w:rPr>
+      </w:pPr>
+    </w:p>
+    <w:p>
+      <w:pPr>
+        <w:pStyle w:val="Heading1"/>
+        <w:rPr>
+          <w:lang w:val="en-GB"/>
+        </w:rPr>
+      </w:pPr>
+      <w:r>
+        <w:rPr>
+          <w:lang w:val="en-GB"/>
+        </w:rPr>
+        <w:lastRenderedPageBreak/>
+        <w:t>Populating the register with data</w:t>
+      </w:r>
+    </w:p>
+    <w:p>
+      <w:pPr>
+        <w:rPr>
+          <w:lang w:val="en-GB"/>
+        </w:rPr>
+      </w:pPr>
+      <w:r>
+        <w:rPr>
+          <w:lang w:val="en-GB"/>
+        </w:rPr>
+        <w:t>More to come here too..</w:t>
       </w:r>
       <w:bookmarkStart w:id="3" w:name="_GoBack"/>
       <w:bookmarkEnd w:id="3"/>
@@ -13135,7 +13120,7 @@
 </file>
 
 <file path=customXml/itemProps1.xml><?xml version="1.0" encoding="utf-8"?>
-<ds:datastoreItem xmlns:ds="http://schemas.openxmlformats.org/officeDocument/2006/customXml" ds:itemID="{65656164-66B7-4C93-975D-1B2CEDB20564}">
+<ds:datastoreItem xmlns:ds="http://schemas.openxmlformats.org/officeDocument/2006/customXml" ds:itemID="{EBC52FED-8132-4170-BC08-CDBE59CC4E78}">
   <ds:schemaRefs>
     <ds:schemaRef ds:uri="http://schemas.openxmlformats.org/officeDocument/2006/bibliography"/>
   </ds:schemaRefs>

</xml_diff>

<commit_message>
Added info on demoDB
</commit_message>
<xml_diff>
--- a/temporary manual for setting up the system.docx
+++ b/temporary manual for setting up the system.docx
@@ -9236,7 +9236,49 @@
         <w:rPr>
           <w:lang w:val="en-GB"/>
         </w:rPr>
-        <w:t>More to come here too..</w:t>
+        <w:t xml:space="preserve">More to come here </w:t>
+      </w:r>
+      <w:proofErr w:type="gramStart"/>
+      <w:r>
+        <w:rPr>
+          <w:lang w:val="en-GB"/>
+        </w:rPr>
+        <w:t>too..</w:t>
+      </w:r>
+      <w:proofErr w:type="gramEnd"/>
+      <w:r>
+        <w:rPr>
+          <w:lang w:val="en-GB"/>
+        </w:rPr>
+        <w:t xml:space="preserve"> But for now: There is a demo database available on </w:t>
+      </w:r>
+      <w:proofErr w:type="spellStart"/>
+      <w:r>
+        <w:rPr>
+          <w:lang w:val="en-GB"/>
+        </w:rPr>
+        <w:t>github</w:t>
+      </w:r>
+      <w:proofErr w:type="spellEnd"/>
+      <w:r>
+        <w:rPr>
+          <w:lang w:val="en-GB"/>
+        </w:rPr>
+        <w:t xml:space="preserve"> (</w:t>
+      </w:r>
+      <w:proofErr w:type="spellStart"/>
+      <w:r>
+        <w:rPr>
+          <w:lang w:val="en-GB"/>
+        </w:rPr>
+        <w:t>demoDB.bak</w:t>
+      </w:r>
+      <w:proofErr w:type="spellEnd"/>
+      <w:r>
+        <w:rPr>
+          <w:lang w:val="en-GB"/>
+        </w:rPr>
+        <w:t>) which can be used for now.</w:t>
       </w:r>
       <w:bookmarkStart w:id="3" w:name="_GoBack"/>
       <w:bookmarkEnd w:id="3"/>
@@ -13120,7 +13162,7 @@
 </file>
 
 <file path=customXml/itemProps1.xml><?xml version="1.0" encoding="utf-8"?>
-<ds:datastoreItem xmlns:ds="http://schemas.openxmlformats.org/officeDocument/2006/customXml" ds:itemID="{EBC52FED-8132-4170-BC08-CDBE59CC4E78}">
+<ds:datastoreItem xmlns:ds="http://schemas.openxmlformats.org/officeDocument/2006/customXml" ds:itemID="{7E1B4642-B471-409B-8909-A422CB7B866D}">
   <ds:schemaRefs>
     <ds:schemaRef ds:uri="http://schemas.openxmlformats.org/officeDocument/2006/bibliography"/>
   </ds:schemaRefs>

</xml_diff>